<commit_message>
Buzzer is now working at GPIO1
</commit_message>
<xml_diff>
--- a/Documentatie/Stappenplan programmeren.docx
+++ b/Documentatie/Stappenplan programmeren.docx
@@ -43,24 +43,24 @@
           <w:numId w:val="1"/>
         </w:numPr>
         <w:rPr>
-          <w:color w:val="FF0000"/>
-        </w:rPr>
-      </w:pPr>
-      <w:r>
-        <w:rPr>
-          <w:color w:val="FF0000"/>
+          <w:color w:val="00B050"/>
+        </w:rPr>
+      </w:pPr>
+      <w:r>
+        <w:rPr>
+          <w:color w:val="00B050"/>
         </w:rPr>
         <w:t>De buzzer</w:t>
       </w:r>
       <w:r>
         <w:rPr>
-          <w:color w:val="FF0000"/>
+          <w:color w:val="00B050"/>
         </w:rPr>
         <w:t xml:space="preserve">: </w:t>
       </w:r>
       <w:r>
         <w:rPr>
-          <w:color w:val="FF0000"/>
+          <w:color w:val="00B050"/>
         </w:rPr>
         <w:t>op GPIO1 of 2</w:t>
       </w:r>
@@ -109,36 +109,37 @@
           <w:color w:val="FF0000"/>
           <w:lang w:val="en-GB"/>
         </w:rPr>
-        <w:t>ed strip moet op GPIO3</w:t>
-      </w:r>
+        <w:t xml:space="preserve">ed strip </w:t>
+      </w:r>
+      <w:proofErr w:type="spellStart"/>
       <w:r>
         <w:rPr>
           <w:color w:val="FF0000"/>
           <w:lang w:val="en-GB"/>
         </w:rPr>
+        <w:t>moet</w:t>
+      </w:r>
+      <w:proofErr w:type="spellEnd"/>
+      <w:r>
+        <w:rPr>
+          <w:color w:val="FF0000"/>
+          <w:lang w:val="en-GB"/>
+        </w:rPr>
+        <w:t xml:space="preserve"> op GPIO3</w:t>
+      </w:r>
+      <w:r>
+        <w:rPr>
+          <w:color w:val="FF0000"/>
+          <w:lang w:val="en-GB"/>
+        </w:rPr>
         <w:br/>
+      </w:r>
+      <w:r>
+        <w:rPr>
+          <w:color w:val="00B050"/>
+          <w:lang w:val="en-GB"/>
+        </w:rPr>
         <w:t>RGB_LED</w:t>
-      </w:r>
-      <w:r>
-        <w:rPr>
-          <w:color w:val="FF0000"/>
-          <w:lang w:val="en-GB"/>
-        </w:rPr>
-        <w:t xml:space="preserve"> (JESPER</w:t>
-      </w:r>
-      <w:r>
-        <w:rPr>
-          <w:color w:val="FF0000"/>
-          <w:lang w:val="en-GB"/>
-        </w:rPr>
-        <w:t xml:space="preserve"> rood groen blauw</w:t>
-      </w:r>
-      <w:r>
-        <w:rPr>
-          <w:color w:val="FF0000"/>
-          <w:lang w:val="en-GB"/>
-        </w:rPr>
-        <w:t>)</w:t>
       </w:r>
     </w:p>
     <w:p>
@@ -179,18 +180,18 @@
           <w:numId w:val="1"/>
         </w:numPr>
         <w:rPr>
-          <w:color w:val="FF0000"/>
-        </w:rPr>
-      </w:pPr>
-      <w:r>
-        <w:rPr>
-          <w:color w:val="FF0000"/>
+          <w:color w:val="00B050"/>
+        </w:rPr>
+      </w:pPr>
+      <w:r>
+        <w:rPr>
+          <w:color w:val="00B050"/>
         </w:rPr>
         <w:t>De REED magneetsensor</w:t>
       </w:r>
       <w:r>
         <w:rPr>
-          <w:color w:val="FF0000"/>
+          <w:color w:val="00B050"/>
         </w:rPr>
         <w:t>: PC3</w:t>
       </w:r>
@@ -210,7 +211,21 @@
         <w:rPr>
           <w:color w:val="FF0000"/>
         </w:rPr>
-        <w:t>De relay aangesloten op GPIO1A en GPIO1B met een grove kabel: PB0 en PB1</w:t>
+        <w:t xml:space="preserve">De </w:t>
+      </w:r>
+      <w:proofErr w:type="spellStart"/>
+      <w:r>
+        <w:rPr>
+          <w:color w:val="FF0000"/>
+        </w:rPr>
+        <w:t>relay</w:t>
+      </w:r>
+      <w:proofErr w:type="spellEnd"/>
+      <w:r>
+        <w:rPr>
+          <w:color w:val="FF0000"/>
+        </w:rPr>
+        <w:t xml:space="preserve"> aangesloten op GPIO1A en GPIO1B met een grove kabel: PB0 en PB1</w:t>
       </w:r>
     </w:p>
     <w:p>

</xml_diff>